<commit_message>
video testing admin arimatea
</commit_message>
<xml_diff>
--- a/assets/Pertanyaan Usability Testing.docx
+++ b/assets/Pertanyaan Usability Testing.docx
@@ -3,517 +3,6 @@
 <w:document xmlns:wpc="http://schemas.microsoft.com/office/word/2010/wordprocessingCanvas" xmlns:cx="http://schemas.microsoft.com/office/drawing/2014/chartex" xmlns:cx1="http://schemas.microsoft.com/office/drawing/2015/9/8/chartex" xmlns:cx2="http://schemas.microsoft.com/office/drawing/2015/10/21/chartex" xmlns:cx3="http://schemas.microsoft.com/office/drawing/2016/5/9/chartex" xmlns:cx4="http://schemas.microsoft.com/office/drawing/2016/5/10/chartex" xmlns:cx5="http://schemas.microsoft.com/office/drawing/2016/5/11/chartex" xmlns:cx6="http://schemas.microsoft.com/office/drawing/2016/5/12/chartex" xmlns:cx7="http://schemas.microsoft.com/office/drawing/2016/5/13/chartex" xmlns:cx8="http://schemas.microsoft.com/office/drawing/2016/5/14/chartex" xmlns:mc="http://schemas.openxmlformats.org/markup-compatibility/2006" xmlns:aink="http://schemas.microsoft.com/office/drawing/2016/ink" xmlns:am3d="http://schemas.microsoft.com/office/drawing/2017/model3d" xmlns:o="urn:schemas-microsoft-com:office:office" xmlns:oel="http://schemas.microsoft.com/office/2019/extlst" xmlns:r="http://schemas.openxmlformats.org/officeDocument/2006/relationships" xmlns:m="http://schemas.openxmlformats.org/officeDocument/2006/math" xmlns:v="urn:schemas-microsoft-com:vml" xmlns:wp14="http://schemas.microsoft.com/office/word/2010/wordprocessingDrawing" xmlns:wp="http://schemas.openxmlformats.org/drawingml/2006/wordprocessingDrawing" xmlns:w10="urn:schemas-microsoft-com:office:word" xmlns:w="http://schemas.openxmlformats.org/wordprocessingml/2006/main" xmlns:w14="http://schemas.microsoft.com/office/word/2010/wordml" xmlns:w15="http://schemas.microsoft.com/office/word/2012/wordml" xmlns:w16cex="http://schemas.microsoft.com/office/word/2018/wordml/cex" xmlns:w16cid="http://schemas.microsoft.com/office/word/2016/wordml/cid" xmlns:w16="http://schemas.microsoft.com/office/word/2018/wordml" xmlns:w16sdtdh="http://schemas.microsoft.com/office/word/2020/wordml/sdtdatahash" xmlns:w16se="http://schemas.microsoft.com/office/word/2015/wordml/symex" xmlns:wpg="http://schemas.microsoft.com/office/word/2010/wordprocessingGroup" xmlns:wpi="http://schemas.microsoft.com/office/word/2010/wordprocessingInk" xmlns:wne="http://schemas.microsoft.com/office/word/2006/wordml" xmlns:wps="http://schemas.microsoft.com/office/word/2010/wordprocessingShape" mc:Ignorable="w14 w15 w16se w16cid w16 w16cex w16sdtdh wp14">
   <w:body>
     <w:p>
-      <w:proofErr w:type="spellStart"/>
-      <w:r>
-        <w:t>Pertanyaan</w:t>
-      </w:r>
-      <w:proofErr w:type="spellEnd"/>
-      <w:r>
-        <w:t xml:space="preserve"> Usability Testing</w:t>
-      </w:r>
-      <w:r>
-        <w:t xml:space="preserve"> User</w:t>
-      </w:r>
-    </w:p>
-    <w:p>
-      <w:r>
-        <w:t xml:space="preserve">Dari Halaman </w:t>
-      </w:r>
-      <w:proofErr w:type="spellStart"/>
-      <w:r>
-        <w:t>Beranda</w:t>
-      </w:r>
-      <w:proofErr w:type="spellEnd"/>
-      <w:r>
-        <w:t xml:space="preserve"> </w:t>
-      </w:r>
-      <w:proofErr w:type="spellStart"/>
-      <w:r>
-        <w:t>carilah</w:t>
-      </w:r>
-      <w:proofErr w:type="spellEnd"/>
-      <w:r>
-        <w:t xml:space="preserve"> </w:t>
-      </w:r>
-      <w:proofErr w:type="spellStart"/>
-      <w:r>
-        <w:t>nomor</w:t>
-      </w:r>
-      <w:proofErr w:type="spellEnd"/>
-      <w:r>
-        <w:t xml:space="preserve"> </w:t>
-      </w:r>
-      <w:proofErr w:type="spellStart"/>
-      <w:r>
-        <w:t>telpon</w:t>
-      </w:r>
-      <w:proofErr w:type="spellEnd"/>
-      <w:r>
-        <w:t xml:space="preserve"> </w:t>
-      </w:r>
-      <w:proofErr w:type="spellStart"/>
-      <w:r>
-        <w:t>kantor</w:t>
-      </w:r>
-      <w:proofErr w:type="spellEnd"/>
-      <w:r>
-        <w:t xml:space="preserve"> dan hp </w:t>
-      </w:r>
-      <w:proofErr w:type="spellStart"/>
-      <w:r>
-        <w:t>dari</w:t>
-      </w:r>
-      <w:proofErr w:type="spellEnd"/>
-      <w:r>
-        <w:t xml:space="preserve"> </w:t>
-      </w:r>
-      <w:proofErr w:type="spellStart"/>
-      <w:r>
-        <w:t>arimatea</w:t>
-      </w:r>
-      <w:proofErr w:type="spellEnd"/>
-    </w:p>
-    <w:p>
-      <w:r>
-        <w:t xml:space="preserve">Dari Halaman </w:t>
-      </w:r>
-      <w:proofErr w:type="spellStart"/>
-      <w:r>
-        <w:t>Beranda</w:t>
-      </w:r>
-      <w:proofErr w:type="spellEnd"/>
-      <w:r>
-        <w:t xml:space="preserve"> Buka </w:t>
-      </w:r>
-      <w:proofErr w:type="spellStart"/>
-      <w:r>
-        <w:t>kontak</w:t>
-      </w:r>
-      <w:proofErr w:type="spellEnd"/>
-      <w:r>
-        <w:t xml:space="preserve"> WA </w:t>
-      </w:r>
-      <w:proofErr w:type="spellStart"/>
-      <w:r>
-        <w:t>arimatea</w:t>
-      </w:r>
-      <w:proofErr w:type="spellEnd"/>
-      <w:r>
-        <w:t xml:space="preserve"> (</w:t>
-      </w:r>
-      <w:proofErr w:type="spellStart"/>
-      <w:r>
-        <w:t>tidak</w:t>
-      </w:r>
-      <w:proofErr w:type="spellEnd"/>
-      <w:r>
-        <w:t xml:space="preserve"> </w:t>
-      </w:r>
-      <w:proofErr w:type="spellStart"/>
-      <w:r>
-        <w:t>perlu</w:t>
-      </w:r>
-      <w:proofErr w:type="spellEnd"/>
-      <w:r>
-        <w:t xml:space="preserve"> di </w:t>
-      </w:r>
-      <w:proofErr w:type="spellStart"/>
-      <w:r>
-        <w:t>kirim</w:t>
-      </w:r>
-      <w:proofErr w:type="spellEnd"/>
-      <w:r>
-        <w:t xml:space="preserve"> </w:t>
-      </w:r>
-      <w:proofErr w:type="spellStart"/>
-      <w:r>
-        <w:t>betulan</w:t>
-      </w:r>
-      <w:proofErr w:type="spellEnd"/>
-      <w:r>
-        <w:t>)</w:t>
-      </w:r>
-    </w:p>
-    <w:p>
-      <w:r>
-        <w:t xml:space="preserve">Dari Halaman </w:t>
-      </w:r>
-      <w:proofErr w:type="spellStart"/>
-      <w:r>
-        <w:t>Beranda</w:t>
-      </w:r>
-      <w:proofErr w:type="spellEnd"/>
-      <w:r>
-        <w:t xml:space="preserve"> </w:t>
-      </w:r>
-      <w:proofErr w:type="spellStart"/>
-      <w:r>
-        <w:t>cari</w:t>
-      </w:r>
-      <w:proofErr w:type="spellEnd"/>
-      <w:r>
-        <w:t xml:space="preserve"> </w:t>
-      </w:r>
-      <w:proofErr w:type="spellStart"/>
-      <w:r>
-        <w:t>informasi</w:t>
-      </w:r>
-      <w:proofErr w:type="spellEnd"/>
-      <w:r>
-        <w:t xml:space="preserve"> </w:t>
-      </w:r>
-      <w:proofErr w:type="spellStart"/>
-      <w:r>
-        <w:t>seputar</w:t>
-      </w:r>
-      <w:proofErr w:type="spellEnd"/>
-      <w:r>
-        <w:t xml:space="preserve"> Tata Cara </w:t>
-      </w:r>
-      <w:proofErr w:type="spellStart"/>
-      <w:r>
-        <w:t>Pemesanan</w:t>
-      </w:r>
-      <w:proofErr w:type="spellEnd"/>
-      <w:r>
-        <w:t xml:space="preserve"> </w:t>
-      </w:r>
-      <w:proofErr w:type="spellStart"/>
-      <w:r>
-        <w:t>arimatea</w:t>
-      </w:r>
-      <w:proofErr w:type="spellEnd"/>
-    </w:p>
-    <w:p>
-      <w:proofErr w:type="spellStart"/>
-      <w:r>
-        <w:t>C</w:t>
-      </w:r>
-      <w:r>
-        <w:t>arilah</w:t>
-      </w:r>
-      <w:proofErr w:type="spellEnd"/>
-      <w:r>
-        <w:t xml:space="preserve"> </w:t>
-      </w:r>
-      <w:proofErr w:type="spellStart"/>
-      <w:r>
-        <w:t>Informasi</w:t>
-      </w:r>
-      <w:proofErr w:type="spellEnd"/>
-      <w:r>
-        <w:t xml:space="preserve"> </w:t>
-      </w:r>
-      <w:proofErr w:type="spellStart"/>
-      <w:r>
-        <w:t>Peti</w:t>
-      </w:r>
-      <w:proofErr w:type="spellEnd"/>
-      <w:r>
-        <w:t xml:space="preserve"> </w:t>
-      </w:r>
-      <w:proofErr w:type="spellStart"/>
-      <w:r>
-        <w:t>dengan</w:t>
-      </w:r>
-      <w:proofErr w:type="spellEnd"/>
-      <w:r>
-        <w:t xml:space="preserve"> </w:t>
-      </w:r>
-      <w:proofErr w:type="spellStart"/>
-      <w:r>
-        <w:t>jenis</w:t>
-      </w:r>
-      <w:proofErr w:type="spellEnd"/>
-      <w:r>
-        <w:t xml:space="preserve"> Yokohama</w:t>
-      </w:r>
-      <w:r>
-        <w:t xml:space="preserve"> yang </w:t>
-      </w:r>
-      <w:proofErr w:type="spellStart"/>
-      <w:r>
-        <w:t>disediakan</w:t>
-      </w:r>
-      <w:proofErr w:type="spellEnd"/>
-      <w:r>
-        <w:t xml:space="preserve"> </w:t>
-      </w:r>
-      <w:proofErr w:type="spellStart"/>
-      <w:r>
-        <w:t>Arimatea</w:t>
-      </w:r>
-      <w:proofErr w:type="spellEnd"/>
-    </w:p>
-    <w:p>
-      <w:proofErr w:type="spellStart"/>
-      <w:r>
-        <w:t>Tanyakanlah</w:t>
-      </w:r>
-      <w:proofErr w:type="spellEnd"/>
-      <w:r>
-        <w:t xml:space="preserve"> </w:t>
-      </w:r>
-      <w:proofErr w:type="spellStart"/>
-      <w:r>
-        <w:t>harga</w:t>
-      </w:r>
-      <w:proofErr w:type="spellEnd"/>
-      <w:r>
-        <w:t xml:space="preserve"> </w:t>
-      </w:r>
-      <w:proofErr w:type="spellStart"/>
-      <w:r>
-        <w:t>peti</w:t>
-      </w:r>
-      <w:proofErr w:type="spellEnd"/>
-      <w:r>
-        <w:t xml:space="preserve"> </w:t>
-      </w:r>
-      <w:proofErr w:type="spellStart"/>
-      <w:r>
-        <w:t>tersebut</w:t>
-      </w:r>
-      <w:proofErr w:type="spellEnd"/>
-    </w:p>
-    <w:p>
-      <w:proofErr w:type="spellStart"/>
-      <w:r>
-        <w:t>C</w:t>
-      </w:r>
-      <w:r>
-        <w:t>arilah</w:t>
-      </w:r>
-      <w:proofErr w:type="spellEnd"/>
-      <w:r>
-        <w:t xml:space="preserve"> </w:t>
-      </w:r>
-      <w:proofErr w:type="spellStart"/>
-      <w:r>
-        <w:t>Informasi</w:t>
-      </w:r>
-      <w:proofErr w:type="spellEnd"/>
-      <w:r>
-        <w:t xml:space="preserve"> </w:t>
-      </w:r>
-      <w:proofErr w:type="spellStart"/>
-      <w:r>
-        <w:t>Layanan</w:t>
-      </w:r>
-      <w:proofErr w:type="spellEnd"/>
-      <w:r>
-        <w:t xml:space="preserve"> Tanah </w:t>
-      </w:r>
-      <w:proofErr w:type="spellStart"/>
-      <w:r>
-        <w:t>Kubur</w:t>
-      </w:r>
-      <w:proofErr w:type="spellEnd"/>
-      <w:r>
-        <w:t xml:space="preserve"> yang </w:t>
-      </w:r>
-      <w:proofErr w:type="spellStart"/>
-      <w:r>
-        <w:t>disediakan</w:t>
-      </w:r>
-      <w:proofErr w:type="spellEnd"/>
-      <w:r>
-        <w:t xml:space="preserve"> </w:t>
-      </w:r>
-      <w:proofErr w:type="spellStart"/>
-      <w:r>
-        <w:t>Arimatea</w:t>
-      </w:r>
-      <w:proofErr w:type="spellEnd"/>
-    </w:p>
-    <w:p>
-      <w:proofErr w:type="spellStart"/>
-      <w:r>
-        <w:t>Tanyakanlah</w:t>
-      </w:r>
-      <w:proofErr w:type="spellEnd"/>
-      <w:r>
-        <w:t xml:space="preserve"> </w:t>
-      </w:r>
-      <w:proofErr w:type="spellStart"/>
-      <w:r>
-        <w:t>harga</w:t>
-      </w:r>
-      <w:proofErr w:type="spellEnd"/>
-      <w:r>
-        <w:t xml:space="preserve"> </w:t>
-      </w:r>
-      <w:proofErr w:type="spellStart"/>
-      <w:r>
-        <w:t>layananan</w:t>
-      </w:r>
-      <w:proofErr w:type="spellEnd"/>
-      <w:r>
-        <w:t xml:space="preserve"> </w:t>
-      </w:r>
-      <w:proofErr w:type="spellStart"/>
-      <w:r>
-        <w:t>tersebut</w:t>
-      </w:r>
-      <w:proofErr w:type="spellEnd"/>
-    </w:p>
-    <w:p>
-      <w:proofErr w:type="spellStart"/>
-      <w:r>
-        <w:t>C</w:t>
-      </w:r>
-      <w:r>
-        <w:t>arilah</w:t>
-      </w:r>
-      <w:proofErr w:type="spellEnd"/>
-      <w:r>
-        <w:t xml:space="preserve"> </w:t>
-      </w:r>
-      <w:proofErr w:type="spellStart"/>
-      <w:r>
-        <w:t>alamat</w:t>
-      </w:r>
-      <w:proofErr w:type="spellEnd"/>
-      <w:r>
-        <w:t xml:space="preserve"> </w:t>
-      </w:r>
-      <w:proofErr w:type="spellStart"/>
-      <w:r>
-        <w:t>atau</w:t>
-      </w:r>
-      <w:proofErr w:type="spellEnd"/>
-      <w:r>
-        <w:t xml:space="preserve"> </w:t>
-      </w:r>
-      <w:proofErr w:type="spellStart"/>
-      <w:r>
-        <w:t>lokasi</w:t>
-      </w:r>
-      <w:proofErr w:type="spellEnd"/>
-      <w:r>
-        <w:t xml:space="preserve"> </w:t>
-      </w:r>
-      <w:proofErr w:type="spellStart"/>
-      <w:r>
-        <w:t>kantor</w:t>
-      </w:r>
-      <w:proofErr w:type="spellEnd"/>
-      <w:r>
-        <w:t xml:space="preserve"> </w:t>
-      </w:r>
-      <w:proofErr w:type="spellStart"/>
-      <w:r>
-        <w:t>arimatea</w:t>
-      </w:r>
-      <w:proofErr w:type="spellEnd"/>
-    </w:p>
-    <w:p>
-      <w:proofErr w:type="spellStart"/>
-      <w:r>
-        <w:t>Berikanlah</w:t>
-      </w:r>
-      <w:proofErr w:type="spellEnd"/>
-      <w:r>
-        <w:t xml:space="preserve"> </w:t>
-      </w:r>
-      <w:proofErr w:type="spellStart"/>
-      <w:r>
-        <w:t>masukkan</w:t>
-      </w:r>
-      <w:proofErr w:type="spellEnd"/>
-      <w:r>
-        <w:t xml:space="preserve"> </w:t>
-      </w:r>
-      <w:proofErr w:type="spellStart"/>
-      <w:r>
-        <w:t>Pesan</w:t>
-      </w:r>
-      <w:proofErr w:type="spellEnd"/>
-      <w:r>
-        <w:t xml:space="preserve"> </w:t>
-      </w:r>
-      <w:r>
-        <w:t xml:space="preserve">“Hello World!” </w:t>
-      </w:r>
-      <w:proofErr w:type="spellStart"/>
-      <w:r>
-        <w:t>ke</w:t>
-      </w:r>
-      <w:proofErr w:type="spellEnd"/>
-      <w:r>
-        <w:t xml:space="preserve"> </w:t>
-      </w:r>
-      <w:proofErr w:type="spellStart"/>
-      <w:r>
-        <w:t>Arimatea</w:t>
-      </w:r>
-      <w:proofErr w:type="spellEnd"/>
-    </w:p>
-    <w:p>
-      <w:r>
-        <w:t xml:space="preserve">Dari Menu </w:t>
-      </w:r>
-      <w:proofErr w:type="spellStart"/>
-      <w:r>
-        <w:t>Faq</w:t>
-      </w:r>
-      <w:proofErr w:type="spellEnd"/>
-      <w:r>
-        <w:t xml:space="preserve"> </w:t>
-      </w:r>
-      <w:proofErr w:type="spellStart"/>
-      <w:r>
-        <w:t>Carilah</w:t>
-      </w:r>
-      <w:proofErr w:type="spellEnd"/>
-      <w:r>
-        <w:t xml:space="preserve"> </w:t>
-      </w:r>
-      <w:proofErr w:type="spellStart"/>
-      <w:r>
-        <w:t>Jawaban</w:t>
-      </w:r>
-      <w:proofErr w:type="spellEnd"/>
-      <w:r>
-        <w:t xml:space="preserve"> “</w:t>
-      </w:r>
-      <w:proofErr w:type="spellStart"/>
-      <w:r>
-        <w:t>Peti</w:t>
-      </w:r>
-      <w:proofErr w:type="spellEnd"/>
-      <w:r>
-        <w:t xml:space="preserve"> </w:t>
-      </w:r>
-      <w:proofErr w:type="spellStart"/>
-      <w:r>
-        <w:t>apa</w:t>
-      </w:r>
-      <w:proofErr w:type="spellEnd"/>
-      <w:r>
-        <w:t xml:space="preserve"> yang paling </w:t>
-      </w:r>
-      <w:proofErr w:type="spellStart"/>
-      <w:r>
-        <w:t>murah</w:t>
-      </w:r>
-      <w:proofErr w:type="spellEnd"/>
-      <w:r>
-        <w:t>”</w:t>
-      </w:r>
-    </w:p>
-    <w:p/>
-    <w:p>
-      <w:proofErr w:type="spellStart"/>
-      <w:r>
-        <w:t>Pertanyaan</w:t>
-      </w:r>
-      <w:proofErr w:type="spellEnd"/>
-      <w:r>
-        <w:t xml:space="preserve"> Usability testing admin</w:t>
-      </w:r>
-    </w:p>
-    <w:p>
       <w:r>
         <w:t>-</w:t>
       </w:r>
@@ -579,25 +68,15 @@
       </w:r>
       <w:proofErr w:type="spellEnd"/>
       <w:r>
-        <w:t xml:space="preserve"> 8 Dewa </w:t>
-      </w:r>
-      <w:proofErr w:type="spellStart"/>
-      <w:r>
-        <w:t>Kaca</w:t>
-      </w:r>
-      <w:proofErr w:type="spellEnd"/>
+        <w:t xml:space="preserve"> 8 Dewa Kaca</w:t>
+      </w:r>
     </w:p>
     <w:p>
       <w:pPr>
         <w:ind w:left="426"/>
       </w:pPr>
-      <w:proofErr w:type="spellStart"/>
-      <w:r>
-        <w:t>Bahan</w:t>
-      </w:r>
-      <w:proofErr w:type="spellEnd"/>
-      <w:r>
-        <w:t xml:space="preserve">: </w:t>
+      <w:r>
+        <w:t xml:space="preserve">Bahan: </w:t>
       </w:r>
       <w:r>
         <w:rPr>
@@ -635,23 +114,13 @@
       <w:r>
         <w:t xml:space="preserve">: </w:t>
       </w:r>
-      <w:proofErr w:type="spellStart"/>
-      <w:r>
-        <w:rPr>
-          <w:rFonts w:ascii="Segoe UI" w:hAnsi="Segoe UI" w:cs="Segoe UI"/>
-          <w:color w:val="212529"/>
-          <w:shd w:val="clear" w:color="auto" w:fill="FFFFFF"/>
-        </w:rPr>
-        <w:t>Peti</w:t>
-      </w:r>
-      <w:proofErr w:type="spellEnd"/>
-      <w:r>
-        <w:rPr>
-          <w:rFonts w:ascii="Segoe UI" w:hAnsi="Segoe UI" w:cs="Segoe UI"/>
-          <w:color w:val="212529"/>
-          <w:shd w:val="clear" w:color="auto" w:fill="FFFFFF"/>
-        </w:rPr>
-        <w:t xml:space="preserve"> </w:t>
+      <w:r>
+        <w:rPr>
+          <w:rFonts w:ascii="Segoe UI" w:hAnsi="Segoe UI" w:cs="Segoe UI"/>
+          <w:color w:val="212529"/>
+          <w:shd w:val="clear" w:color="auto" w:fill="FFFFFF"/>
+        </w:rPr>
+        <w:t xml:space="preserve">Peti </w:t>
       </w:r>
       <w:proofErr w:type="spellStart"/>
       <w:r>
@@ -974,23 +443,13 @@
         </w:rPr>
         <w:t>-</w:t>
       </w:r>
-      <w:proofErr w:type="spellStart"/>
-      <w:r>
-        <w:rPr>
-          <w:rFonts w:ascii="Segoe UI" w:hAnsi="Segoe UI" w:cs="Segoe UI"/>
-          <w:color w:val="212529"/>
-          <w:shd w:val="clear" w:color="auto" w:fill="FFFFFF"/>
-        </w:rPr>
-        <w:t>Ubah</w:t>
-      </w:r>
-      <w:proofErr w:type="spellEnd"/>
-      <w:r>
-        <w:rPr>
-          <w:rFonts w:ascii="Segoe UI" w:hAnsi="Segoe UI" w:cs="Segoe UI"/>
-          <w:color w:val="212529"/>
-          <w:shd w:val="clear" w:color="auto" w:fill="FFFFFF"/>
-        </w:rPr>
-        <w:t xml:space="preserve"> </w:t>
+      <w:r>
+        <w:rPr>
+          <w:rFonts w:ascii="Segoe UI" w:hAnsi="Segoe UI" w:cs="Segoe UI"/>
+          <w:color w:val="212529"/>
+          <w:shd w:val="clear" w:color="auto" w:fill="FFFFFF"/>
+        </w:rPr>
+        <w:t xml:space="preserve">Ubah </w:t>
       </w:r>
       <w:r>
         <w:rPr>
@@ -1018,23 +477,13 @@
         </w:rPr>
         <w:t xml:space="preserve"> </w:t>
       </w:r>
-      <w:proofErr w:type="spellStart"/>
-      <w:r>
-        <w:rPr>
-          <w:rFonts w:ascii="Segoe UI" w:hAnsi="Segoe UI" w:cs="Segoe UI"/>
-          <w:color w:val="212529"/>
-          <w:shd w:val="clear" w:color="auto" w:fill="FFFFFF"/>
-        </w:rPr>
-        <w:t>Peti</w:t>
-      </w:r>
-      <w:proofErr w:type="spellEnd"/>
-      <w:r>
-        <w:rPr>
-          <w:rFonts w:ascii="Segoe UI" w:hAnsi="Segoe UI" w:cs="Segoe UI"/>
-          <w:color w:val="212529"/>
-          <w:shd w:val="clear" w:color="auto" w:fill="FFFFFF"/>
-        </w:rPr>
-        <w:t xml:space="preserve"> </w:t>
+      <w:r>
+        <w:rPr>
+          <w:rFonts w:ascii="Segoe UI" w:hAnsi="Segoe UI" w:cs="Segoe UI"/>
+          <w:color w:val="212529"/>
+          <w:shd w:val="clear" w:color="auto" w:fill="FFFFFF"/>
+        </w:rPr>
+        <w:t xml:space="preserve">Peti </w:t>
       </w:r>
       <w:proofErr w:type="spellStart"/>
       <w:r>
@@ -1070,43 +519,7 @@
           <w:color w:val="212529"/>
           <w:shd w:val="clear" w:color="auto" w:fill="FFFFFF"/>
         </w:rPr>
-        <w:t xml:space="preserve"> </w:t>
-      </w:r>
-      <w:proofErr w:type="spellStart"/>
-      <w:r>
-        <w:rPr>
-          <w:rFonts w:ascii="Segoe UI" w:hAnsi="Segoe UI" w:cs="Segoe UI"/>
-          <w:color w:val="212529"/>
-          <w:shd w:val="clear" w:color="auto" w:fill="FFFFFF"/>
-        </w:rPr>
-        <w:t>Peti</w:t>
-      </w:r>
-      <w:proofErr w:type="spellEnd"/>
-      <w:r>
-        <w:rPr>
-          <w:rFonts w:ascii="Segoe UI" w:hAnsi="Segoe UI" w:cs="Segoe UI"/>
-          <w:color w:val="212529"/>
-          <w:shd w:val="clear" w:color="auto" w:fill="FFFFFF"/>
-        </w:rPr>
-        <w:t xml:space="preserve"> </w:t>
-      </w:r>
-      <w:proofErr w:type="spellStart"/>
-      <w:r>
-        <w:rPr>
-          <w:rFonts w:ascii="Segoe UI" w:hAnsi="Segoe UI" w:cs="Segoe UI"/>
-          <w:color w:val="212529"/>
-          <w:shd w:val="clear" w:color="auto" w:fill="FFFFFF"/>
-        </w:rPr>
-        <w:t>Jati</w:t>
-      </w:r>
-      <w:proofErr w:type="spellEnd"/>
-      <w:r>
-        <w:rPr>
-          <w:rFonts w:ascii="Segoe UI" w:hAnsi="Segoe UI" w:cs="Segoe UI"/>
-          <w:color w:val="212529"/>
-          <w:shd w:val="clear" w:color="auto" w:fill="FFFFFF"/>
-        </w:rPr>
-        <w:t xml:space="preserve"> </w:t>
+        <w:t xml:space="preserve"> Peti Jati </w:t>
       </w:r>
       <w:proofErr w:type="spellStart"/>
       <w:r>
@@ -1380,7 +793,7 @@
           <w:color w:val="212529"/>
           <w:shd w:val="clear" w:color="auto" w:fill="FFFFFF"/>
         </w:rPr>
-        <w:t xml:space="preserve"> Funeral Organizer </w:t>
+        <w:t xml:space="preserve"> </w:t>
       </w:r>
       <w:proofErr w:type="spellStart"/>
       <w:r>
@@ -1405,7 +818,7 @@
       <w:pPr>
         <w:ind w:left="426"/>
         <w:rPr>
-          <w:rStyle w:val="Kuat"/>
+          <w:rStyle w:val="Strong"/>
           <w:rFonts w:ascii="Segoe UI" w:hAnsi="Segoe UI" w:cs="Segoe UI"/>
           <w:color w:val="212529"/>
           <w:shd w:val="clear" w:color="auto" w:fill="FFFFFF"/>
@@ -1432,7 +845,7 @@
       <w:proofErr w:type="spellStart"/>
       <w:r>
         <w:rPr>
-          <w:rStyle w:val="Kuat"/>
+          <w:rStyle w:val="Strong"/>
           <w:rFonts w:ascii="Segoe UI" w:hAnsi="Segoe UI" w:cs="Segoe UI"/>
           <w:b w:val="0"/>
           <w:bCs w:val="0"/>
@@ -1444,7 +857,7 @@
       <w:proofErr w:type="spellEnd"/>
       <w:r>
         <w:rPr>
-          <w:rStyle w:val="Kuat"/>
+          <w:rStyle w:val="Strong"/>
           <w:rFonts w:ascii="Segoe UI" w:hAnsi="Segoe UI" w:cs="Segoe UI"/>
           <w:b w:val="0"/>
           <w:bCs w:val="0"/>
@@ -1456,7 +869,7 @@
       <w:proofErr w:type="spellStart"/>
       <w:r>
         <w:rPr>
-          <w:rStyle w:val="Kuat"/>
+          <w:rStyle w:val="Strong"/>
           <w:rFonts w:ascii="Segoe UI" w:hAnsi="Segoe UI" w:cs="Segoe UI"/>
           <w:b w:val="0"/>
           <w:bCs w:val="0"/>
@@ -1474,7 +887,7 @@
         <w:spacing w:before="0" w:beforeAutospacing="0"/>
         <w:ind w:left="426"/>
         <w:rPr>
-          <w:rStyle w:val="Kuat"/>
+          <w:rStyle w:val="Strong"/>
           <w:rFonts w:ascii="Segoe UI" w:hAnsi="Segoe UI" w:cs="Segoe UI"/>
           <w:b w:val="0"/>
           <w:bCs w:val="0"/>
@@ -1487,7 +900,7 @@
       <w:proofErr w:type="spellStart"/>
       <w:r>
         <w:rPr>
-          <w:rStyle w:val="Kuat"/>
+          <w:rStyle w:val="Strong"/>
           <w:rFonts w:ascii="Segoe UI" w:hAnsi="Segoe UI" w:cs="Segoe UI"/>
           <w:b w:val="0"/>
           <w:bCs w:val="0"/>
@@ -1501,7 +914,7 @@
       <w:proofErr w:type="spellEnd"/>
       <w:r>
         <w:rPr>
-          <w:rStyle w:val="Kuat"/>
+          <w:rStyle w:val="Strong"/>
           <w:rFonts w:ascii="Segoe UI" w:hAnsi="Segoe UI" w:cs="Segoe UI"/>
           <w:b w:val="0"/>
           <w:bCs w:val="0"/>
@@ -1857,23 +1270,13 @@
         </w:rPr>
         <w:t>-</w:t>
       </w:r>
-      <w:proofErr w:type="spellStart"/>
-      <w:r>
-        <w:rPr>
-          <w:rFonts w:ascii="Segoe UI" w:hAnsi="Segoe UI" w:cs="Segoe UI"/>
-          <w:color w:val="212529"/>
-          <w:shd w:val="clear" w:color="auto" w:fill="FFFFFF"/>
-        </w:rPr>
-        <w:t>Ubah</w:t>
-      </w:r>
-      <w:proofErr w:type="spellEnd"/>
-      <w:r>
-        <w:rPr>
-          <w:rFonts w:ascii="Segoe UI" w:hAnsi="Segoe UI" w:cs="Segoe UI"/>
-          <w:color w:val="212529"/>
-          <w:shd w:val="clear" w:color="auto" w:fill="FFFFFF"/>
-        </w:rPr>
-        <w:t xml:space="preserve"> </w:t>
+      <w:r>
+        <w:rPr>
+          <w:rFonts w:ascii="Segoe UI" w:hAnsi="Segoe UI" w:cs="Segoe UI"/>
+          <w:color w:val="212529"/>
+          <w:shd w:val="clear" w:color="auto" w:fill="FFFFFF"/>
+        </w:rPr>
+        <w:t xml:space="preserve">Ubah </w:t>
       </w:r>
       <w:proofErr w:type="spellStart"/>
       <w:r>
@@ -2324,7 +1727,6 @@
           <w:color w:val="212529"/>
           <w:shd w:val="clear" w:color="auto" w:fill="FFFFFF"/>
         </w:rPr>
-        <w:lastRenderedPageBreak/>
         <w:t>-</w:t>
       </w:r>
       <w:proofErr w:type="spellStart"/>
@@ -2895,43 +2297,7 @@
           <w:color w:val="212529"/>
           <w:shd w:val="clear" w:color="auto" w:fill="FFFFFF"/>
         </w:rPr>
-        <w:t xml:space="preserve"> </w:t>
-      </w:r>
-      <w:proofErr w:type="spellStart"/>
-      <w:r>
-        <w:rPr>
-          <w:rFonts w:ascii="Segoe UI" w:hAnsi="Segoe UI" w:cs="Segoe UI"/>
-          <w:color w:val="212529"/>
-          <w:shd w:val="clear" w:color="auto" w:fill="FFFFFF"/>
-        </w:rPr>
-        <w:t>Rumah</w:t>
-      </w:r>
-      <w:proofErr w:type="spellEnd"/>
-      <w:r>
-        <w:rPr>
-          <w:rFonts w:ascii="Segoe UI" w:hAnsi="Segoe UI" w:cs="Segoe UI"/>
-          <w:color w:val="212529"/>
-          <w:shd w:val="clear" w:color="auto" w:fill="FFFFFF"/>
-        </w:rPr>
-        <w:t xml:space="preserve"> </w:t>
-      </w:r>
-      <w:proofErr w:type="spellStart"/>
-      <w:r>
-        <w:rPr>
-          <w:rFonts w:ascii="Segoe UI" w:hAnsi="Segoe UI" w:cs="Segoe UI"/>
-          <w:color w:val="212529"/>
-          <w:shd w:val="clear" w:color="auto" w:fill="FFFFFF"/>
-        </w:rPr>
-        <w:t>Duka</w:t>
-      </w:r>
-      <w:proofErr w:type="spellEnd"/>
-      <w:r>
-        <w:rPr>
-          <w:rFonts w:ascii="Segoe UI" w:hAnsi="Segoe UI" w:cs="Segoe UI"/>
-          <w:color w:val="212529"/>
-          <w:shd w:val="clear" w:color="auto" w:fill="FFFFFF"/>
-        </w:rPr>
-        <w:t>?</w:t>
+        <w:t xml:space="preserve"> Rumah Duka?</w:t>
       </w:r>
     </w:p>
     <w:p>
@@ -3282,25 +2648,7 @@
           <w:color w:val="212529"/>
           <w:shd w:val="clear" w:color="auto" w:fill="FFFFFF"/>
         </w:rPr>
-        <w:t xml:space="preserve"> </w:t>
-      </w:r>
-      <w:proofErr w:type="spellStart"/>
-      <w:r>
-        <w:rPr>
-          <w:rFonts w:ascii="Segoe UI" w:hAnsi="Segoe UI" w:cs="Segoe UI"/>
-          <w:color w:val="212529"/>
-          <w:shd w:val="clear" w:color="auto" w:fill="FFFFFF"/>
-        </w:rPr>
-        <w:t>Langit</w:t>
-      </w:r>
-      <w:proofErr w:type="spellEnd"/>
-      <w:r>
-        <w:rPr>
-          <w:rFonts w:ascii="Segoe UI" w:hAnsi="Segoe UI" w:cs="Segoe UI"/>
-          <w:color w:val="212529"/>
-          <w:shd w:val="clear" w:color="auto" w:fill="FFFFFF"/>
-        </w:rPr>
-        <w:t xml:space="preserve"> </w:t>
+        <w:t xml:space="preserve"> Langit </w:t>
       </w:r>
       <w:proofErr w:type="spellStart"/>
       <w:r>
@@ -4131,10 +3479,10 @@
     <w:name w:val="Normal"/>
     <w:qFormat/>
   </w:style>
-  <w:style w:type="paragraph" w:styleId="Judul4">
+  <w:style w:type="paragraph" w:styleId="Heading4">
     <w:name w:val="heading 4"/>
     <w:basedOn w:val="Normal"/>
-    <w:link w:val="Judul4KAR"/>
+    <w:link w:val="Heading4Char"/>
     <w:uiPriority w:val="9"/>
     <w:qFormat/>
     <w:rsid w:val="00030E20"/>
@@ -4151,13 +3499,13 @@
       <w:lang w:eastAsia="en-ID"/>
     </w:rPr>
   </w:style>
-  <w:style w:type="character" w:default="1" w:styleId="FontParagrafDefault">
+  <w:style w:type="character" w:default="1" w:styleId="DefaultParagraphFont">
     <w:name w:val="Default Paragraph Font"/>
     <w:uiPriority w:val="1"/>
     <w:semiHidden/>
     <w:unhideWhenUsed/>
   </w:style>
-  <w:style w:type="table" w:default="1" w:styleId="TabelNormal">
+  <w:style w:type="table" w:default="1" w:styleId="TableNormal">
     <w:name w:val="Normal Table"/>
     <w:uiPriority w:val="99"/>
     <w:semiHidden/>
@@ -4172,16 +3520,16 @@
       </w:tblCellMar>
     </w:tblPr>
   </w:style>
-  <w:style w:type="numbering" w:default="1" w:styleId="TidakAdaDaftar">
+  <w:style w:type="numbering" w:default="1" w:styleId="NoList">
     <w:name w:val="No List"/>
     <w:uiPriority w:val="99"/>
     <w:semiHidden/>
     <w:unhideWhenUsed/>
   </w:style>
-  <w:style w:type="character" w:customStyle="1" w:styleId="Judul4KAR">
-    <w:name w:val="Judul 4 KAR"/>
-    <w:basedOn w:val="FontParagrafDefault"/>
-    <w:link w:val="Judul4"/>
+  <w:style w:type="character" w:customStyle="1" w:styleId="Heading4Char">
+    <w:name w:val="Heading 4 Char"/>
+    <w:basedOn w:val="DefaultParagraphFont"/>
+    <w:link w:val="Heading4"/>
     <w:uiPriority w:val="9"/>
     <w:rsid w:val="00030E20"/>
     <w:rPr>
@@ -4193,9 +3541,9 @@
       <w:lang w:eastAsia="en-ID"/>
     </w:rPr>
   </w:style>
-  <w:style w:type="character" w:styleId="Kuat">
+  <w:style w:type="character" w:styleId="Strong">
     <w:name w:val="Strong"/>
-    <w:basedOn w:val="FontParagrafDefault"/>
+    <w:basedOn w:val="DefaultParagraphFont"/>
     <w:uiPriority w:val="22"/>
     <w:qFormat/>
     <w:rsid w:val="000A5F3D"/>
@@ -4221,7 +3569,7 @@
       <w:lang w:eastAsia="en-ID"/>
     </w:rPr>
   </w:style>
-  <w:style w:type="paragraph" w:styleId="DaftarParagraf">
+  <w:style w:type="paragraph" w:styleId="ListParagraph">
     <w:name w:val="List Paragraph"/>
     <w:basedOn w:val="Normal"/>
     <w:uiPriority w:val="34"/>
@@ -4531,21 +3879,6 @@
 </file>
 
 <file path=customXml/item1.xml><?xml version="1.0" encoding="utf-8"?>
-<?mso-contentType ?>
-<FormTemplates xmlns="http://schemas.microsoft.com/sharepoint/v3/contenttype/forms">
-  <Display>DocumentLibraryForm</Display>
-  <Edit>DocumentLibraryForm</Edit>
-  <New>DocumentLibraryForm</New>
-</FormTemplates>
-</file>
-
-<file path=customXml/item2.xml><?xml version="1.0" encoding="utf-8"?>
-<p:properties xmlns:p="http://schemas.microsoft.com/office/2006/metadata/properties" xmlns:xsi="http://www.w3.org/2001/XMLSchema-instance" xmlns:pc="http://schemas.microsoft.com/office/infopath/2007/PartnerControls">
-  <documentManagement/>
-</p:properties>
-</file>
-
-<file path=customXml/item3.xml><?xml version="1.0" encoding="utf-8"?>
 <ct:contentTypeSchema xmlns:ct="http://schemas.microsoft.com/office/2006/metadata/contentType" xmlns:ma="http://schemas.microsoft.com/office/2006/metadata/properties/metaAttributes" ct:_="" ma:_="" ma:contentTypeName="Document" ma:contentTypeID="0x01010072528C9305A94B4FB80A1749C8371101" ma:contentTypeVersion="2" ma:contentTypeDescription="Create a new document." ma:contentTypeScope="" ma:versionID="ee87ff35300a4286fcf98ceae54b347c">
   <xsd:schema xmlns:xsd="http://www.w3.org/2001/XMLSchema" xmlns:xs="http://www.w3.org/2001/XMLSchema" xmlns:p="http://schemas.microsoft.com/office/2006/metadata/properties" xmlns:ns3="9e825b9d-27d3-4c41-b1c9-eb3562a6ef5b" targetNamespace="http://schemas.microsoft.com/office/2006/metadata/properties" ma:root="true" ma:fieldsID="a8061cea13b6203aad915422b466cb98" ns3:_="">
     <xsd:import namespace="9e825b9d-27d3-4c41-b1c9-eb3562a6ef5b"/>
@@ -4677,31 +4010,22 @@
 </ct:contentTypeSchema>
 </file>
 
-<file path=customXml/itemProps1.xml><?xml version="1.0" encoding="utf-8"?>
-<ds:datastoreItem xmlns:ds="http://schemas.openxmlformats.org/officeDocument/2006/customXml" ds:itemID="{C61065A7-56E3-42E8-B2EB-3EB99D82B516}">
-  <ds:schemaRefs>
-    <ds:schemaRef ds:uri="http://schemas.microsoft.com/sharepoint/v3/contenttype/forms"/>
-  </ds:schemaRefs>
-</ds:datastoreItem>
+<file path=customXml/item2.xml><?xml version="1.0" encoding="utf-8"?>
+<p:properties xmlns:p="http://schemas.microsoft.com/office/2006/metadata/properties" xmlns:xsi="http://www.w3.org/2001/XMLSchema-instance" xmlns:pc="http://schemas.microsoft.com/office/infopath/2007/PartnerControls">
+  <documentManagement/>
+</p:properties>
 </file>
 
-<file path=customXml/itemProps2.xml><?xml version="1.0" encoding="utf-8"?>
-<ds:datastoreItem xmlns:ds="http://schemas.openxmlformats.org/officeDocument/2006/customXml" ds:itemID="{73F6EBFF-1815-4A56-92F9-87FDA9BA130C}">
-  <ds:schemaRefs>
-    <ds:schemaRef ds:uri="http://purl.org/dc/dcmitype/"/>
-    <ds:schemaRef ds:uri="9e825b9d-27d3-4c41-b1c9-eb3562a6ef5b"/>
-    <ds:schemaRef ds:uri="http://www.w3.org/XML/1998/namespace"/>
-    <ds:schemaRef ds:uri="http://schemas.openxmlformats.org/package/2006/metadata/core-properties"/>
-    <ds:schemaRef ds:uri="http://schemas.microsoft.com/office/infopath/2007/PartnerControls"/>
-    <ds:schemaRef ds:uri="http://purl.org/dc/elements/1.1/"/>
-    <ds:schemaRef ds:uri="http://schemas.microsoft.com/office/2006/documentManagement/types"/>
-    <ds:schemaRef ds:uri="http://purl.org/dc/terms/"/>
-    <ds:schemaRef ds:uri="http://schemas.microsoft.com/office/2006/metadata/properties"/>
-  </ds:schemaRefs>
-</ds:datastoreItem>
+<file path=customXml/item3.xml><?xml version="1.0" encoding="utf-8"?>
+<?mso-contentType ?>
+<FormTemplates xmlns="http://schemas.microsoft.com/sharepoint/v3/contenttype/forms">
+  <Display>DocumentLibraryForm</Display>
+  <Edit>DocumentLibraryForm</Edit>
+  <New>DocumentLibraryForm</New>
+</FormTemplates>
 </file>
 
-<file path=customXml/itemProps3.xml><?xml version="1.0" encoding="utf-8"?>
+<file path=customXml/itemProps1.xml><?xml version="1.0" encoding="utf-8"?>
 <ds:datastoreItem xmlns:ds="http://schemas.openxmlformats.org/officeDocument/2006/customXml" ds:itemID="{CDB61D52-FCA3-46CF-AFD5-B16F97655232}">
   <ds:schemaRefs>
     <ds:schemaRef ds:uri="http://schemas.microsoft.com/office/2006/metadata/contentType"/>
@@ -4717,4 +4041,21 @@
     <ds:schemaRef ds:uri="http://schemas.microsoft.com/internal/obd"/>
   </ds:schemaRefs>
 </ds:datastoreItem>
+</file>
+
+<file path=customXml/itemProps2.xml><?xml version="1.0" encoding="utf-8"?>
+<ds:datastoreItem xmlns:ds="http://schemas.openxmlformats.org/officeDocument/2006/customXml" ds:itemID="{73F6EBFF-1815-4A56-92F9-87FDA9BA130C}">
+  <ds:schemaRefs>
+    <ds:schemaRef ds:uri="http://schemas.microsoft.com/office/2006/metadata/properties"/>
+    <ds:schemaRef ds:uri="http://schemas.microsoft.com/office/infopath/2007/PartnerControls"/>
+  </ds:schemaRefs>
+</ds:datastoreItem>
+</file>
+
+<file path=customXml/itemProps3.xml><?xml version="1.0" encoding="utf-8"?>
+<ds:datastoreItem xmlns:ds="http://schemas.openxmlformats.org/officeDocument/2006/customXml" ds:itemID="{C61065A7-56E3-42E8-B2EB-3EB99D82B516}">
+  <ds:schemaRefs>
+    <ds:schemaRef ds:uri="http://schemas.microsoft.com/sharepoint/v3/contenttype/forms"/>
+  </ds:schemaRefs>
+</ds:datastoreItem>
 </file>
</xml_diff>